<commit_message>
Update NameSorter application documentation.docx
</commit_message>
<xml_diff>
--- a/name-sorter/NameSorter application documentation.docx
+++ b/name-sorter/NameSorter application documentation.docx
@@ -211,8 +211,6 @@
         </w:rPr>
         <w:t xml:space="preserve"> for the application functions.</w:t>
       </w:r>
-      <w:bookmarkStart w:id="0" w:name="_GoBack"/>
-      <w:bookmarkEnd w:id="0"/>
     </w:p>
     <w:p>
       <w:pPr>
@@ -446,12 +444,42 @@
     <w:p>
       <w:pPr>
         <w:rPr>
-          <w:rFonts w:ascii="LiberationSans" w:eastAsia="LiberationSans" w:cs="LiberationSans"/>
-          <w:color w:val="333333"/>
-          <w:sz w:val="20"/>
-          <w:szCs w:val="12"/>
-        </w:rPr>
-      </w:pPr>
+          <w:rFonts w:ascii="Arial" w:eastAsia="LiberationSans" w:hAnsi="Arial" w:cs="Arial"/>
+          <w:color w:val="333333"/>
+          <w:sz w:val="24"/>
+          <w:szCs w:val="12"/>
+        </w:rPr>
+      </w:pPr>
+      <w:r>
+        <w:rPr>
+          <w:rFonts w:ascii="Arial" w:eastAsia="LiberationSans" w:hAnsi="Arial" w:cs="Arial"/>
+          <w:color w:val="333333"/>
+          <w:sz w:val="24"/>
+          <w:szCs w:val="12"/>
+        </w:rPr>
+        <w:t>Travis:</w:t>
+      </w:r>
+      <w:bookmarkStart w:id="0" w:name="_GoBack"/>
+      <w:bookmarkEnd w:id="0"/>
+    </w:p>
+    <w:p>
+      <w:pPr>
+        <w:rPr>
+          <w:rFonts w:ascii="Arial" w:eastAsia="LiberationSans" w:hAnsi="Arial" w:cs="Arial"/>
+          <w:color w:val="333333"/>
+          <w:sz w:val="24"/>
+          <w:szCs w:val="12"/>
+        </w:rPr>
+      </w:pPr>
+      <w:r>
+        <w:rPr>
+          <w:rFonts w:ascii="Arial" w:eastAsia="LiberationSans" w:hAnsi="Arial" w:cs="Arial"/>
+          <w:color w:val="333333"/>
+          <w:sz w:val="24"/>
+          <w:szCs w:val="12"/>
+        </w:rPr>
+        <w:t>I made some attempts building and testing the repo on Travis but failed, the Travis configuration file can also be seen in GitHub</w:t>
+      </w:r>
     </w:p>
     <w:p>
       <w:pPr>

</xml_diff>